<commit_message>
assignment 1 færdig. bog tilføjet.
</commit_message>
<xml_diff>
--- a/Assigment1/Assignment1.docx
+++ b/Assigment1/Assignment1.docx
@@ -48,6 +48,364 @@
         <w:rPr>
           <w:lang w:val="en-US"/>
         </w:rPr>
+        <w:t>Checking the post-condition of the log program relies on calculating 2</w:t>
+      </w:r>
+      <w:r>
+        <w:rPr>
+          <w:vertAlign w:val="superscript"/>
+          <w:lang w:val="en-US"/>
+        </w:rPr>
+        <w:t>k</w:t>
+      </w:r>
+      <w:r>
+        <w:rPr>
+          <w:lang w:val="en-US"/>
+        </w:rPr>
+        <w:t>. The verification process is listed below.</w:t>
+      </w:r>
+    </w:p>
+    <w:p>
+      <w:pPr>
+        <w:pStyle w:val="Code"/>
+        <w:framePr w:wrap="around"/>
+      </w:pPr>
+      <w:proofErr w:type="spellStart"/>
+      <w:proofErr w:type="gramStart"/>
+      <w:r>
+        <w:t>init</w:t>
+      </w:r>
+      <w:proofErr w:type="spellEnd"/>
+      <w:proofErr w:type="gramEnd"/>
+    </w:p>
+    <w:p>
+      <w:pPr>
+        <w:pStyle w:val="Code"/>
+        <w:framePr w:wrap="around"/>
+      </w:pPr>
+      <w:r>
+        <w:t>{</w:t>
+      </w:r>
+    </w:p>
+    <w:p>
+      <w:pPr>
+        <w:pStyle w:val="Code"/>
+        <w:framePr w:wrap="around"/>
+      </w:pPr>
+      <w:r>
+        <w:tab/>
+      </w:r>
+      <w:proofErr w:type="gramStart"/>
+      <w:r>
+        <w:t>finished</w:t>
+      </w:r>
+      <w:proofErr w:type="gramEnd"/>
+      <w:r>
+        <w:t xml:space="preserve"> == 1; //wait for log calculation</w:t>
+      </w:r>
+    </w:p>
+    <w:p>
+      <w:pPr>
+        <w:pStyle w:val="Code"/>
+        <w:framePr w:wrap="around"/>
+      </w:pPr>
+    </w:p>
+    <w:p>
+      <w:pPr>
+        <w:pStyle w:val="Code"/>
+        <w:framePr w:wrap="around"/>
+      </w:pPr>
+      <w:r>
+        <w:tab/>
+      </w:r>
+      <w:proofErr w:type="spellStart"/>
+      <w:proofErr w:type="gramStart"/>
+      <w:r>
+        <w:t>int</w:t>
+      </w:r>
+      <w:proofErr w:type="spellEnd"/>
+      <w:proofErr w:type="gramEnd"/>
+      <w:r>
+        <w:t xml:space="preserve"> </w:t>
+      </w:r>
+      <w:proofErr w:type="spellStart"/>
+      <w:r>
+        <w:t>powk</w:t>
+      </w:r>
+      <w:proofErr w:type="spellEnd"/>
+      <w:r>
+        <w:t xml:space="preserve"> = 1;</w:t>
+      </w:r>
+    </w:p>
+    <w:p>
+      <w:pPr>
+        <w:pStyle w:val="Code"/>
+        <w:framePr w:wrap="around"/>
+      </w:pPr>
+      <w:r>
+        <w:tab/>
+      </w:r>
+      <w:proofErr w:type="spellStart"/>
+      <w:proofErr w:type="gramStart"/>
+      <w:r>
+        <w:t>int</w:t>
+      </w:r>
+      <w:proofErr w:type="spellEnd"/>
+      <w:proofErr w:type="gramEnd"/>
+      <w:r>
+        <w:t xml:space="preserve"> </w:t>
+      </w:r>
+      <w:proofErr w:type="spellStart"/>
+      <w:r>
+        <w:t>i</w:t>
+      </w:r>
+      <w:proofErr w:type="spellEnd"/>
+      <w:r>
+        <w:t xml:space="preserve"> = 0;</w:t>
+      </w:r>
+    </w:p>
+    <w:p>
+      <w:pPr>
+        <w:pStyle w:val="Code"/>
+        <w:framePr w:wrap="around"/>
+      </w:pPr>
+      <w:r>
+        <w:tab/>
+      </w:r>
+    </w:p>
+    <w:p>
+      <w:pPr>
+        <w:pStyle w:val="Code"/>
+        <w:framePr w:wrap="around"/>
+      </w:pPr>
+      <w:r>
+        <w:tab/>
+        <w:t>//calculate 2^k</w:t>
+      </w:r>
+    </w:p>
+    <w:p>
+      <w:pPr>
+        <w:pStyle w:val="Code"/>
+        <w:framePr w:wrap="around"/>
+      </w:pPr>
+      <w:r>
+        <w:tab/>
+      </w:r>
+      <w:proofErr w:type="gramStart"/>
+      <w:r>
+        <w:t>do</w:t>
+      </w:r>
+      <w:proofErr w:type="gramEnd"/>
+      <w:r>
+        <w:t xml:space="preserve"> </w:t>
+      </w:r>
+    </w:p>
+    <w:p>
+      <w:pPr>
+        <w:pStyle w:val="Code"/>
+        <w:framePr w:wrap="around"/>
+      </w:pPr>
+      <w:r>
+        <w:tab/>
+      </w:r>
+      <w:r>
+        <w:tab/>
+      </w:r>
+      <w:proofErr w:type="gramStart"/>
+      <w:r>
+        <w:t>::</w:t>
+      </w:r>
+      <w:proofErr w:type="gramEnd"/>
+      <w:r>
+        <w:t xml:space="preserve"> </w:t>
+      </w:r>
+      <w:proofErr w:type="spellStart"/>
+      <w:r>
+        <w:t>i</w:t>
+      </w:r>
+      <w:proofErr w:type="spellEnd"/>
+      <w:r>
+        <w:t xml:space="preserve"> &lt; k -&gt; </w:t>
+      </w:r>
+    </w:p>
+    <w:p>
+      <w:pPr>
+        <w:pStyle w:val="Code"/>
+        <w:framePr w:wrap="around"/>
+      </w:pPr>
+      <w:r>
+        <w:tab/>
+      </w:r>
+      <w:r>
+        <w:tab/>
+      </w:r>
+      <w:r>
+        <w:tab/>
+      </w:r>
+      <w:proofErr w:type="spellStart"/>
+      <w:proofErr w:type="gramStart"/>
+      <w:r>
+        <w:t>powk</w:t>
+      </w:r>
+      <w:proofErr w:type="spellEnd"/>
+      <w:proofErr w:type="gramEnd"/>
+      <w:r>
+        <w:t xml:space="preserve"> = </w:t>
+      </w:r>
+      <w:proofErr w:type="spellStart"/>
+      <w:r>
+        <w:t>powk</w:t>
+      </w:r>
+      <w:proofErr w:type="spellEnd"/>
+      <w:r>
+        <w:t xml:space="preserve"> * 2; </w:t>
+      </w:r>
+    </w:p>
+    <w:p>
+      <w:pPr>
+        <w:pStyle w:val="Code"/>
+        <w:framePr w:wrap="around"/>
+      </w:pPr>
+      <w:r>
+        <w:tab/>
+      </w:r>
+      <w:r>
+        <w:tab/>
+      </w:r>
+      <w:r>
+        <w:tab/>
+      </w:r>
+      <w:proofErr w:type="spellStart"/>
+      <w:r>
+        <w:t>i</w:t>
+      </w:r>
+      <w:proofErr w:type="spellEnd"/>
+      <w:r>
+        <w:t xml:space="preserve"> = </w:t>
+      </w:r>
+      <w:proofErr w:type="spellStart"/>
+      <w:r>
+        <w:t>i</w:t>
+      </w:r>
+      <w:proofErr w:type="spellEnd"/>
+      <w:r>
+        <w:t xml:space="preserve"> + 1 </w:t>
+      </w:r>
+    </w:p>
+    <w:p>
+      <w:pPr>
+        <w:pStyle w:val="Code"/>
+        <w:framePr w:wrap="around"/>
+      </w:pPr>
+      <w:r>
+        <w:tab/>
+      </w:r>
+      <w:r>
+        <w:tab/>
+      </w:r>
+      <w:proofErr w:type="gramStart"/>
+      <w:r>
+        <w:t>::</w:t>
+      </w:r>
+      <w:proofErr w:type="gramEnd"/>
+      <w:r>
+        <w:t xml:space="preserve"> else -&gt; break </w:t>
+      </w:r>
+    </w:p>
+    <w:p>
+      <w:pPr>
+        <w:pStyle w:val="Code"/>
+        <w:framePr w:wrap="around"/>
+      </w:pPr>
+      <w:r>
+        <w:tab/>
+      </w:r>
+      <w:proofErr w:type="gramStart"/>
+      <w:r>
+        <w:t>od</w:t>
+      </w:r>
+      <w:proofErr w:type="gramEnd"/>
+      <w:r>
+        <w:t>;</w:t>
+      </w:r>
+    </w:p>
+    <w:p>
+      <w:pPr>
+        <w:pStyle w:val="Code"/>
+        <w:framePr w:wrap="around"/>
+      </w:pPr>
+    </w:p>
+    <w:p>
+      <w:pPr>
+        <w:pStyle w:val="Code"/>
+        <w:framePr w:wrap="around"/>
+      </w:pPr>
+      <w:r>
+        <w:tab/>
+        <w:t xml:space="preserve">//assert post condition </w:t>
+      </w:r>
+      <w:r>
+        <w:tab/>
+      </w:r>
+    </w:p>
+    <w:p>
+      <w:pPr>
+        <w:pStyle w:val="Code"/>
+        <w:framePr w:wrap="around"/>
+      </w:pPr>
+      <w:r>
+        <w:tab/>
+      </w:r>
+      <w:proofErr w:type="gramStart"/>
+      <w:r>
+        <w:t>assert</w:t>
+      </w:r>
+      <w:proofErr w:type="gramEnd"/>
+      <w:r>
+        <w:t xml:space="preserve"> ( </w:t>
+      </w:r>
+      <w:proofErr w:type="spellStart"/>
+      <w:r>
+        <w:t>powk</w:t>
+      </w:r>
+      <w:proofErr w:type="spellEnd"/>
+      <w:r>
+        <w:t xml:space="preserve"> &lt;= n &amp;&amp; n &lt;= </w:t>
+      </w:r>
+      <w:proofErr w:type="spellStart"/>
+      <w:r>
+        <w:t>powk</w:t>
+      </w:r>
+      <w:proofErr w:type="spellEnd"/>
+      <w:r>
+        <w:t>*2);</w:t>
+      </w:r>
+    </w:p>
+    <w:p>
+      <w:pPr>
+        <w:pStyle w:val="Code"/>
+        <w:framePr w:wrap="around"/>
+      </w:pPr>
+      <w:r>
+        <w:t>}</w:t>
+      </w:r>
+    </w:p>
+    <w:p>
+      <w:pPr>
+        <w:rPr>
+          <w:lang w:val="en-US"/>
+        </w:rPr>
+      </w:pPr>
+    </w:p>
+    <w:p>
+      <w:pPr>
+        <w:rPr>
+          <w:lang w:val="en-US"/>
+        </w:rPr>
+      </w:pPr>
+      <w:r>
+        <w:rPr>
+          <w:lang w:val="en-US"/>
+        </w:rPr>
         <w:t>The commented code is attached.</w:t>
       </w:r>
     </w:p>
@@ -101,7 +459,13 @@
         <w:rPr>
           <w:lang w:val="en-US"/>
         </w:rPr>
-        <w:t>After passing the initial assert, the t</w:t>
+        <w:t>T</w:t>
+      </w:r>
+      <w:r>
+        <w:rPr>
+          <w:lang w:val="en-US"/>
+        </w:rPr>
+        <w:t>he t</w:t>
       </w:r>
       <w:r>
         <w:rPr>
@@ -125,86 +489,82 @@
         <w:rPr>
           <w:lang w:val="en-US"/>
         </w:rPr>
-        <w:t>.</w:t>
-      </w:r>
-      <w:r>
-        <w:rPr>
-          <w:lang w:val="en-US"/>
-        </w:rPr>
-        <w:t xml:space="preserve"> However if one of the processes is preempted between setting </w:t>
-      </w:r>
-      <w:proofErr w:type="gramStart"/>
-      <w:r>
-        <w:rPr>
-          <w:rFonts w:ascii="Consolas" w:hAnsi="Consolas" w:cs="Consolas"/>
-          <w:lang w:val="en-US"/>
-        </w:rPr>
-        <w:t>flag[</w:t>
-      </w:r>
-      <w:proofErr w:type="gramEnd"/>
-      <w:r>
-        <w:rPr>
-          <w:rFonts w:ascii="Consolas" w:hAnsi="Consolas" w:cs="Consolas"/>
-          <w:lang w:val="en-US"/>
-        </w:rPr>
-        <w:t>_</w:t>
-      </w:r>
-      <w:proofErr w:type="spellStart"/>
-      <w:r>
-        <w:rPr>
-          <w:rFonts w:ascii="Consolas" w:hAnsi="Consolas" w:cs="Consolas"/>
-          <w:lang w:val="en-US"/>
-        </w:rPr>
-        <w:t>pid</w:t>
-      </w:r>
-      <w:proofErr w:type="spellEnd"/>
-      <w:r>
-        <w:rPr>
-          <w:rFonts w:ascii="Consolas" w:hAnsi="Consolas" w:cs="Consolas"/>
-          <w:lang w:val="en-US"/>
-        </w:rPr>
-        <w:t>] = 0</w:t>
-      </w:r>
-      <w:r>
-        <w:rPr>
-          <w:lang w:val="en-US"/>
-        </w:rPr>
-        <w:t xml:space="preserve"> and setting </w:t>
-      </w:r>
-      <w:r>
-        <w:rPr>
-          <w:rFonts w:ascii="Consolas" w:hAnsi="Consolas" w:cs="Consolas"/>
-          <w:lang w:val="en-US"/>
-        </w:rPr>
-        <w:t>flag[_</w:t>
-      </w:r>
-      <w:proofErr w:type="spellStart"/>
-      <w:r>
-        <w:rPr>
-          <w:rFonts w:ascii="Consolas" w:hAnsi="Consolas" w:cs="Consolas"/>
-          <w:lang w:val="en-US"/>
-        </w:rPr>
-        <w:t>pid</w:t>
-      </w:r>
-      <w:proofErr w:type="spellEnd"/>
-      <w:r>
-        <w:rPr>
-          <w:rFonts w:ascii="Consolas" w:hAnsi="Consolas" w:cs="Consolas"/>
-          <w:lang w:val="en-US"/>
-        </w:rPr>
-        <w:t>] = 1</w:t>
-      </w:r>
-      <w:r>
-        <w:rPr>
-          <w:lang w:val="en-US"/>
-        </w:rPr>
-        <w:t xml:space="preserve">, then the other </w:t>
-      </w:r>
-      <w:r>
-        <w:rPr>
-          <w:lang w:val="en-US"/>
-        </w:rPr>
-        <w:t>will be able to continuously run the critical section.</w:t>
+        <w:t xml:space="preserve"> - that is the processes perform one-bounded overtaking.</w:t>
+      </w:r>
+      <w:r>
+        <w:rPr>
+          <w:lang w:val="en-US"/>
+        </w:rPr>
+        <w:t xml:space="preserve"> </w:t>
+      </w:r>
+    </w:p>
+    <w:p>
+      <w:pPr>
+        <w:rPr>
+          <w:lang w:val="en-US"/>
+        </w:rPr>
+      </w:pPr>
+      <w:r>
+        <w:rPr>
+          <w:lang w:val="en-US"/>
+        </w:rPr>
+        <w:t>The commented code is attached in two files:</w:t>
+      </w:r>
+    </w:p>
+    <w:p>
+      <w:pPr>
+        <w:pStyle w:val="ListParagraph"/>
+        <w:numPr>
+          <w:ilvl w:val="0"/>
+          <w:numId w:val="3"/>
+        </w:numPr>
+        <w:rPr>
+          <w:lang w:val="en-US"/>
+        </w:rPr>
+      </w:pPr>
+      <w:r>
+        <w:rPr>
+          <w:lang w:val="en-US"/>
+        </w:rPr>
+        <w:t>assignment1_2snippet.pml</w:t>
+      </w:r>
+      <w:r>
+        <w:rPr>
+          <w:lang w:val="en-US"/>
+        </w:rPr>
+        <w:t xml:space="preserve"> – The commented code.</w:t>
+      </w:r>
+    </w:p>
+    <w:p>
+      <w:pPr>
+        <w:pStyle w:val="ListParagraph"/>
+        <w:numPr>
+          <w:ilvl w:val="0"/>
+          <w:numId w:val="3"/>
+        </w:numPr>
+        <w:rPr>
+          <w:lang w:val="en-US"/>
+        </w:rPr>
+      </w:pPr>
+      <w:r>
+        <w:rPr>
+          <w:lang w:val="en-US"/>
+        </w:rPr>
+        <w:t>assignment1_2verification.pml</w:t>
+      </w:r>
+      <w:r>
+        <w:rPr>
+          <w:lang w:val="en-US"/>
+        </w:rPr>
+        <w:t xml:space="preserve"> – The modified</w:t>
+      </w:r>
+      <w:bookmarkStart w:id="0" w:name="_GoBack"/>
+      <w:bookmarkEnd w:id="0"/>
+      <w:r>
+        <w:rPr>
+          <w:lang w:val="en-US"/>
+        </w:rPr>
+        <w:t xml:space="preserve"> code with verification code.</w:t>
       </w:r>
     </w:p>
     <w:p>
@@ -259,8 +619,6 @@
         </w:rPr>
         <w:t>: E</w:t>
       </w:r>
-      <w:bookmarkStart w:id="0" w:name="_GoBack"/>
-      <w:bookmarkEnd w:id="0"/>
       <w:r>
         <w:rPr>
           <w:lang w:val="en-US"/>
@@ -356,6 +714,7 @@
           <w:b/>
           <w:lang w:val="en-US"/>
         </w:rPr>
+        <w:lastRenderedPageBreak/>
         <w:t xml:space="preserve">Guard: </w:t>
       </w:r>
       <w:r>
@@ -432,7 +791,157 @@
         <w:rPr>
           <w:lang w:val="en-US"/>
         </w:rPr>
-        <w:t xml:space="preserve">To verify that the processes takes turns, a variable, </w:t>
+        <w:t xml:space="preserve">The behavior of the processes is verified by using the </w:t>
+      </w:r>
+      <w:r>
+        <w:rPr>
+          <w:lang w:val="en-US"/>
+        </w:rPr>
+        <w:t>LTL formula described in “Principles of the Spin Model Checker”, M. Ben-Ari, 2008, p. 91</w:t>
+      </w:r>
+      <w:r>
+        <w:rPr>
+          <w:lang w:val="en-US"/>
+        </w:rPr>
+        <w:t>, henceforth known as “the book”</w:t>
+      </w:r>
+      <w:r>
+        <w:rPr>
+          <w:lang w:val="en-US"/>
+        </w:rPr>
+        <w:t>. The processes are split into two distinct p</w:t>
+      </w:r>
+      <w:r>
+        <w:rPr>
+          <w:lang w:val="en-US"/>
+        </w:rPr>
+        <w:t>rocesses</w:t>
+      </w:r>
+      <w:r>
+        <w:rPr>
+          <w:lang w:val="en-US"/>
+        </w:rPr>
+        <w:t xml:space="preserve"> (</w:t>
+      </w:r>
+      <w:r>
+        <w:rPr>
+          <w:rFonts w:ascii="Consolas" w:hAnsi="Consolas" w:cs="Consolas"/>
+          <w:lang w:val="en-US"/>
+        </w:rPr>
+        <w:t>user0</w:t>
+      </w:r>
+      <w:r>
+        <w:rPr>
+          <w:lang w:val="en-US"/>
+        </w:rPr>
+        <w:t xml:space="preserve"> &amp; </w:t>
+      </w:r>
+      <w:r>
+        <w:rPr>
+          <w:rFonts w:ascii="Consolas" w:hAnsi="Consolas" w:cs="Consolas"/>
+          <w:lang w:val="en-US"/>
+        </w:rPr>
+        <w:t>user1</w:t>
+      </w:r>
+      <w:r>
+        <w:rPr>
+          <w:lang w:val="en-US"/>
+        </w:rPr>
+        <w:t>)</w:t>
+      </w:r>
+      <w:r>
+        <w:rPr>
+          <w:lang w:val="en-US"/>
+        </w:rPr>
+        <w:t xml:space="preserve"> to allow the formula to differentiate the two. The following defines are added at the top of the model code.</w:t>
+      </w:r>
+    </w:p>
+    <w:p>
+      <w:pPr>
+        <w:pStyle w:val="Code"/>
+        <w:framePr w:wrap="around"/>
+      </w:pPr>
+      <w:r>
+        <w:t>#</w:t>
+      </w:r>
+      <w:r>
+        <w:rPr>
+          <w:b/>
+        </w:rPr>
+        <w:t>define</w:t>
+      </w:r>
+      <w:r>
+        <w:t xml:space="preserve"> u0try user0@try</w:t>
+      </w:r>
+    </w:p>
+    <w:p>
+      <w:pPr>
+        <w:pStyle w:val="Code"/>
+        <w:framePr w:wrap="around"/>
+      </w:pPr>
+      <w:r>
+        <w:t>#</w:t>
+      </w:r>
+      <w:r>
+        <w:rPr>
+          <w:b/>
+        </w:rPr>
+        <w:t>define</w:t>
+      </w:r>
+      <w:r>
+        <w:t xml:space="preserve"> u0cs user0@cs</w:t>
+      </w:r>
+    </w:p>
+    <w:p>
+      <w:pPr>
+        <w:pStyle w:val="Code"/>
+        <w:framePr w:wrap="around"/>
+      </w:pPr>
+      <w:r>
+        <w:t>#</w:t>
+      </w:r>
+      <w:r>
+        <w:rPr>
+          <w:b/>
+        </w:rPr>
+        <w:t>define</w:t>
+      </w:r>
+      <w:r>
+        <w:t xml:space="preserve"> u1cs user1@cs</w:t>
+      </w:r>
+    </w:p>
+    <w:p>
+      <w:pPr>
+        <w:rPr>
+          <w:rFonts w:ascii="Consolas" w:hAnsi="Consolas" w:cs="Consolas"/>
+          <w:lang w:val="en-US"/>
+        </w:rPr>
+      </w:pPr>
+    </w:p>
+    <w:p>
+      <w:pPr>
+        <w:rPr>
+          <w:lang w:val="en-US"/>
+        </w:rPr>
+      </w:pPr>
+      <w:r>
+        <w:rPr>
+          <w:lang w:val="en-US"/>
+        </w:rPr>
+        <w:t xml:space="preserve">The labels </w:t>
+      </w:r>
+      <w:r>
+        <w:rPr>
+          <w:rFonts w:ascii="Consolas" w:hAnsi="Consolas" w:cs="Consolas"/>
+          <w:lang w:val="en-US"/>
+        </w:rPr>
+        <w:t>try</w:t>
+      </w:r>
+      <w:r>
+        <w:rPr>
+          <w:lang w:val="en-US"/>
+        </w:rPr>
+        <w:t xml:space="preserve"> and </w:t>
       </w:r>
       <w:proofErr w:type="spellStart"/>
       <w:r>
@@ -440,21 +949,33 @@
           <w:rFonts w:ascii="Consolas" w:hAnsi="Consolas" w:cs="Consolas"/>
           <w:lang w:val="en-US"/>
         </w:rPr>
-        <w:t>oldturn</w:t>
+        <w:t>cs</w:t>
       </w:r>
       <w:proofErr w:type="spellEnd"/>
       <w:r>
         <w:rPr>
           <w:lang w:val="en-US"/>
         </w:rPr>
-        <w:t xml:space="preserve">, is introduced, holding the </w:t>
+        <w:t xml:space="preserve"> are added to the body of each process as shown below. The label</w:t>
+      </w:r>
+      <w:r>
+        <w:rPr>
+          <w:lang w:val="en-US"/>
+        </w:rPr>
+        <w:t xml:space="preserve"> </w:t>
       </w:r>
       <w:r>
         <w:rPr>
           <w:rFonts w:ascii="Consolas" w:hAnsi="Consolas" w:cs="Consolas"/>
           <w:lang w:val="en-US"/>
         </w:rPr>
-        <w:t>_</w:t>
+        <w:t>try</w:t>
+      </w:r>
+      <w:r>
+        <w:rPr>
+          <w:lang w:val="en-US"/>
+        </w:rPr>
+        <w:t xml:space="preserve"> signifies the point in the execution where the process tries to enter the critical process. The label </w:t>
       </w:r>
       <w:proofErr w:type="spellStart"/>
       <w:r>
@@ -462,236 +983,433 @@
           <w:rFonts w:ascii="Consolas" w:hAnsi="Consolas" w:cs="Consolas"/>
           <w:lang w:val="en-US"/>
         </w:rPr>
+        <w:t>cs</w:t>
+      </w:r>
+      <w:proofErr w:type="spellEnd"/>
+      <w:r>
+        <w:rPr>
+          <w:lang w:val="en-US"/>
+        </w:rPr>
+        <w:t xml:space="preserve"> signifies the critical section of each process.</w:t>
+      </w:r>
+    </w:p>
+    <w:p>
+      <w:pPr>
+        <w:pStyle w:val="Code"/>
+        <w:framePr w:wrap="around"/>
+      </w:pPr>
+      <w:proofErr w:type="gramStart"/>
+      <w:r>
+        <w:t>try</w:t>
+      </w:r>
+      <w:proofErr w:type="gramEnd"/>
+      <w:r>
+        <w:t>: flag[1 - _</w:t>
+      </w:r>
+      <w:proofErr w:type="spellStart"/>
+      <w:r>
         <w:t>pid</w:t>
       </w:r>
       <w:proofErr w:type="spellEnd"/>
       <w:r>
-        <w:rPr>
-          <w:lang w:val="en-US"/>
-        </w:rPr>
-        <w:t xml:space="preserve"> of the last process to run the critical section. During the critical process, before setting </w:t>
+        <w:t>] == 0 || turn == 1 - _</w:t>
       </w:r>
       <w:proofErr w:type="spellStart"/>
       <w:r>
+        <w:t>pid</w:t>
+      </w:r>
+      <w:proofErr w:type="spellEnd"/>
+      <w:r>
+        <w:t xml:space="preserve">;  </w:t>
+      </w:r>
+    </w:p>
+    <w:p>
+      <w:pPr>
+        <w:pStyle w:val="Code"/>
+        <w:framePr w:wrap="around"/>
+      </w:pPr>
+      <w:proofErr w:type="spellStart"/>
+      <w:proofErr w:type="gramStart"/>
+      <w:r>
+        <w:t>cs</w:t>
+      </w:r>
+      <w:proofErr w:type="spellEnd"/>
+      <w:proofErr w:type="gramEnd"/>
+      <w:r>
+        <w:t xml:space="preserve">: </w:t>
+      </w:r>
+      <w:proofErr w:type="spellStart"/>
+      <w:r>
+        <w:t>ncrit</w:t>
+      </w:r>
+      <w:proofErr w:type="spellEnd"/>
+      <w:r>
+        <w:t>++;</w:t>
+      </w:r>
+    </w:p>
+    <w:p>
+      <w:pPr>
+        <w:rPr>
+          <w:lang w:val="en-US"/>
+        </w:rPr>
+      </w:pPr>
+    </w:p>
+    <w:p>
+      <w:pPr>
+        <w:rPr>
+          <w:lang w:val="en-US"/>
+        </w:rPr>
+      </w:pPr>
+      <w:r>
+        <w:rPr>
+          <w:lang w:val="en-US"/>
+        </w:rPr>
+        <w:t xml:space="preserve">The verification is </w:t>
+      </w:r>
+      <w:r>
+        <w:rPr>
+          <w:lang w:val="en-US"/>
+        </w:rPr>
+        <w:t>performed by adding the following at the end of the mode code, thus applying the LTL formula</w:t>
+      </w:r>
+      <w:r>
+        <w:rPr>
+          <w:lang w:val="en-US"/>
+        </w:rPr>
+        <w:t xml:space="preserve"> using “acceptance” mode of the Spin tool</w:t>
+      </w:r>
+      <w:r>
+        <w:rPr>
+          <w:lang w:val="en-US"/>
+        </w:rPr>
+        <w:t>.</w:t>
+      </w:r>
+    </w:p>
+    <w:p>
+      <w:pPr>
+        <w:pStyle w:val="Code"/>
+        <w:framePr w:wrap="around"/>
+      </w:pPr>
+      <w:proofErr w:type="spellStart"/>
+      <w:proofErr w:type="gramStart"/>
+      <w:r>
+        <w:rPr>
+          <w:b/>
+        </w:rPr>
+        <w:t>ltl</w:t>
+      </w:r>
+      <w:proofErr w:type="spellEnd"/>
+      <w:proofErr w:type="gramEnd"/>
+      <w:r>
+        <w:t xml:space="preserve"> </w:t>
+      </w:r>
+      <w:proofErr w:type="spellStart"/>
+      <w:r>
+        <w:t>otk</w:t>
+      </w:r>
+      <w:proofErr w:type="spellEnd"/>
+      <w:r>
+        <w:t xml:space="preserve"> {</w:t>
+      </w:r>
+    </w:p>
+    <w:p>
+      <w:pPr>
+        <w:pStyle w:val="Code"/>
+        <w:framePr w:wrap="around"/>
+      </w:pPr>
+      <w:r>
+        <w:t xml:space="preserve">  </w:t>
+      </w:r>
+      <w:proofErr w:type="gramStart"/>
+      <w:r>
+        <w:t>[](</w:t>
+      </w:r>
+      <w:proofErr w:type="gramEnd"/>
+      <w:r>
+        <w:t>u0try -&gt; (!u1cs U (u1cs U (!u1cs U u0cs))))</w:t>
+      </w:r>
+    </w:p>
+    <w:p>
+      <w:pPr>
+        <w:pStyle w:val="Code"/>
+        <w:framePr w:wrap="around"/>
+      </w:pPr>
+      <w:r>
+        <w:t>}</w:t>
+      </w:r>
+      <w:r>
+        <w:t xml:space="preserve"> </w:t>
+      </w:r>
+    </w:p>
+    <w:p>
+      <w:pPr>
+        <w:rPr>
+          <w:lang w:val="en-US"/>
+        </w:rPr>
+      </w:pPr>
+      <w:r>
+        <w:rPr>
+          <w:lang w:val="en-US"/>
+        </w:rPr>
+        <w:t xml:space="preserve"> </w:t>
+      </w:r>
+    </w:p>
+    <w:p>
+      <w:pPr>
+        <w:rPr>
+          <w:lang w:val="en-US"/>
+        </w:rPr>
+      </w:pPr>
+      <w:r>
+        <w:rPr>
+          <w:lang w:val="en-US"/>
+        </w:rPr>
+        <w:t>The LTL formula is explained in the book as follows:</w:t>
+      </w:r>
+    </w:p>
+    <w:p>
+      <w:pPr>
+        <w:rPr>
+          <w:i/>
+          <w:lang w:val="en-US"/>
+        </w:rPr>
+      </w:pPr>
+      <w:r>
+        <w:rPr>
+          <w:i/>
+          <w:lang w:val="en-US"/>
+        </w:rPr>
+        <w:t xml:space="preserve">“…always, if process </w:t>
+      </w:r>
+      <w:r>
         <w:rPr>
           <w:rFonts w:ascii="Consolas" w:hAnsi="Consolas" w:cs="Consolas"/>
-          <w:lang w:val="en-US"/>
-        </w:rPr>
-        <w:t>oldturn</w:t>
-      </w:r>
-      <w:proofErr w:type="spellEnd"/>
-      <w:r>
-        <w:rPr>
-          <w:lang w:val="en-US"/>
-        </w:rPr>
-        <w:t xml:space="preserve">, it is asserted, that </w:t>
-      </w:r>
-      <w:proofErr w:type="spellStart"/>
+          <w:i/>
+          <w:lang w:val="en-US"/>
+        </w:rPr>
+        <w:t>user0</w:t>
+      </w:r>
+      <w:r>
+        <w:rPr>
+          <w:i/>
+          <w:lang w:val="en-US"/>
+        </w:rPr>
+        <w:t xml:space="preserve"> is trying to enter its critical section( </w:t>
+      </w:r>
       <w:r>
         <w:rPr>
           <w:rFonts w:ascii="Consolas" w:hAnsi="Consolas" w:cs="Consolas"/>
-          <w:lang w:val="en-US"/>
-        </w:rPr>
-        <w:t>oldturn</w:t>
-      </w:r>
-      <w:proofErr w:type="spellEnd"/>
-      <w:r>
-        <w:rPr>
-          <w:lang w:val="en-US"/>
-        </w:rPr>
-        <w:t xml:space="preserve"> holds the </w:t>
+          <w:i/>
+          <w:lang w:val="en-US"/>
+        </w:rPr>
+        <w:t>u0try</w:t>
+      </w:r>
+      <w:r>
+        <w:rPr>
+          <w:i/>
+          <w:lang w:val="en-US"/>
+        </w:rPr>
+        <w:t xml:space="preserve"> is true), the computation must start with the following sequence of intervals: (a) process </w:t>
       </w:r>
       <w:r>
         <w:rPr>
           <w:rFonts w:ascii="Consolas" w:hAnsi="Consolas" w:cs="Consolas"/>
-          <w:lang w:val="en-US"/>
-        </w:rPr>
-        <w:t>_</w:t>
-      </w:r>
-      <w:proofErr w:type="spellStart"/>
+          <w:i/>
+          <w:lang w:val="en-US"/>
+        </w:rPr>
+        <w:t xml:space="preserve">user1 </w:t>
+      </w:r>
+      <w:r>
+        <w:rPr>
+          <w:i/>
+          <w:lang w:val="en-US"/>
+        </w:rPr>
+        <w:t xml:space="preserve">is not in its critical section ( </w:t>
+      </w:r>
       <w:r>
         <w:rPr>
           <w:rFonts w:ascii="Consolas" w:hAnsi="Consolas" w:cs="Consolas"/>
-          <w:lang w:val="en-US"/>
-        </w:rPr>
-        <w:t>pid</w:t>
-      </w:r>
-      <w:proofErr w:type="spellEnd"/>
-      <w:r>
-        <w:rPr>
-          <w:lang w:val="en-US"/>
-        </w:rPr>
-        <w:t xml:space="preserve"> of the other process. This solution has some special cases:</w:t>
-      </w:r>
-    </w:p>
-    <w:p>
-      <w:pPr>
-        <w:pStyle w:val="ListParagraph"/>
-        <w:numPr>
-          <w:ilvl w:val="0"/>
-          <w:numId w:val="1"/>
-        </w:numPr>
-        <w:rPr>
-          <w:lang w:val="en-US"/>
-        </w:rPr>
-      </w:pPr>
-      <w:r>
-        <w:rPr>
-          <w:lang w:val="en-US"/>
-        </w:rPr>
-        <w:t xml:space="preserve">The </w:t>
-      </w:r>
-      <w:proofErr w:type="spellStart"/>
+          <w:i/>
+          <w:lang w:val="en-US"/>
+        </w:rPr>
+        <w:t>!u1cs</w:t>
+      </w:r>
+      <w:r>
+        <w:rPr>
+          <w:i/>
+          <w:lang w:val="en-US"/>
+        </w:rPr>
+        <w:t xml:space="preserve"> ); (b) process </w:t>
+      </w:r>
       <w:r>
         <w:rPr>
           <w:rFonts w:ascii="Consolas" w:hAnsi="Consolas" w:cs="Consolas"/>
-          <w:lang w:val="en-US"/>
-        </w:rPr>
-        <w:t>oldturn</w:t>
-      </w:r>
-      <w:proofErr w:type="spellEnd"/>
-      <w:r>
-        <w:rPr>
-          <w:lang w:val="en-US"/>
-        </w:rPr>
-        <w:t xml:space="preserve"> variable will not have been set on the first run of the critical section.</w:t>
-      </w:r>
-    </w:p>
-    <w:p>
-      <w:pPr>
-        <w:pStyle w:val="ListParagraph"/>
-        <w:numPr>
-          <w:ilvl w:val="0"/>
-          <w:numId w:val="1"/>
-        </w:numPr>
-        <w:rPr>
-          <w:lang w:val="en-US"/>
-        </w:rPr>
-      </w:pPr>
-      <w:r>
-        <w:rPr>
-          <w:lang w:val="en-US"/>
-        </w:rPr>
-        <w:t>If one process has not passed the “</w:t>
+          <w:i/>
+          <w:lang w:val="en-US"/>
+        </w:rPr>
+        <w:t xml:space="preserve">user1 </w:t>
+      </w:r>
+      <w:r>
+        <w:rPr>
+          <w:i/>
+          <w:lang w:val="en-US"/>
+        </w:rPr>
+        <w:t>is in its critical section(</w:t>
       </w:r>
       <w:r>
         <w:rPr>
           <w:rFonts w:ascii="Consolas" w:hAnsi="Consolas" w:cs="Consolas"/>
-          <w:lang w:val="en-US"/>
-        </w:rPr>
-        <w:t>again</w:t>
-      </w:r>
-      <w:r>
-        <w:rPr>
-          <w:lang w:val="en-US"/>
-        </w:rPr>
-        <w:t>” label, the other process will be able to continuously run the critical section.</w:t>
-      </w:r>
-    </w:p>
-    <w:p>
-      <w:pPr>
-        <w:pStyle w:val="ListParagraph"/>
-        <w:numPr>
-          <w:ilvl w:val="0"/>
-          <w:numId w:val="1"/>
-        </w:numPr>
-        <w:rPr>
-          <w:lang w:val="en-US"/>
-        </w:rPr>
-      </w:pPr>
-      <w:r>
-        <w:rPr>
-          <w:lang w:val="en-US"/>
-        </w:rPr>
-        <w:t>I</w:t>
-      </w:r>
-      <w:r>
-        <w:rPr>
-          <w:lang w:val="en-US"/>
-        </w:rPr>
-        <w:t xml:space="preserve">f one of the processes is preempted between setting </w:t>
-      </w:r>
-      <w:proofErr w:type="gramStart"/>
+          <w:i/>
+          <w:lang w:val="en-US"/>
+        </w:rPr>
+        <w:t>u1cs</w:t>
+      </w:r>
+      <w:r>
+        <w:rPr>
+          <w:i/>
+          <w:lang w:val="en-US"/>
+        </w:rPr>
+        <w:t xml:space="preserve">); (c) again, process </w:t>
+      </w:r>
       <w:r>
         <w:rPr>
           <w:rFonts w:ascii="Consolas" w:hAnsi="Consolas" w:cs="Consolas"/>
-          <w:lang w:val="en-US"/>
-        </w:rPr>
-        <w:t>flag[</w:t>
-      </w:r>
-      <w:proofErr w:type="gramEnd"/>
+          <w:i/>
+          <w:lang w:val="en-US"/>
+        </w:rPr>
+        <w:t>user1</w:t>
+      </w:r>
+      <w:r>
+        <w:rPr>
+          <w:i/>
+          <w:lang w:val="en-US"/>
+        </w:rPr>
+        <w:t xml:space="preserve"> is not in its critical section(</w:t>
+      </w:r>
       <w:r>
         <w:rPr>
           <w:rFonts w:ascii="Consolas" w:hAnsi="Consolas" w:cs="Consolas"/>
-          <w:lang w:val="en-US"/>
-        </w:rPr>
-        <w:t>_</w:t>
-      </w:r>
-      <w:proofErr w:type="spellStart"/>
+          <w:i/>
+          <w:lang w:val="en-US"/>
+        </w:rPr>
+        <w:t>!u1cs</w:t>
+      </w:r>
+      <w:r>
+        <w:rPr>
+          <w:i/>
+          <w:lang w:val="en-US"/>
+        </w:rPr>
+        <w:t xml:space="preserve">); and finally (d) process </w:t>
+      </w:r>
       <w:r>
         <w:rPr>
           <w:rFonts w:ascii="Consolas" w:hAnsi="Consolas" w:cs="Consolas"/>
-          <w:lang w:val="en-US"/>
-        </w:rPr>
-        <w:t>pid</w:t>
-      </w:r>
-      <w:proofErr w:type="spellEnd"/>
+          <w:i/>
+          <w:lang w:val="en-US"/>
+        </w:rPr>
+        <w:t>user0</w:t>
+      </w:r>
+      <w:r>
+        <w:rPr>
+          <w:i/>
+          <w:lang w:val="en-US"/>
+        </w:rPr>
+        <w:t xml:space="preserve"> is in its critical section (</w:t>
+      </w:r>
       <w:r>
         <w:rPr>
           <w:rFonts w:ascii="Consolas" w:hAnsi="Consolas" w:cs="Consolas"/>
-          <w:lang w:val="en-US"/>
-        </w:rPr>
-        <w:t xml:space="preserve">] = 0 </w:t>
-      </w:r>
-      <w:r>
-        <w:rPr>
-          <w:lang w:val="en-US"/>
-        </w:rPr>
-        <w:t xml:space="preserve">and setting </w:t>
-      </w:r>
-      <w:r>
-        <w:rPr>
-          <w:rFonts w:ascii="Consolas" w:hAnsi="Consolas" w:cs="Consolas"/>
-          <w:lang w:val="en-US"/>
-        </w:rPr>
-        <w:t>flag[_</w:t>
-      </w:r>
-      <w:proofErr w:type="spellStart"/>
-      <w:r>
-        <w:rPr>
-          <w:rFonts w:ascii="Consolas" w:hAnsi="Consolas" w:cs="Consolas"/>
-          <w:lang w:val="en-US"/>
-        </w:rPr>
-        <w:t>pid</w:t>
-      </w:r>
-      <w:proofErr w:type="spellEnd"/>
-      <w:r>
-        <w:rPr>
-          <w:rFonts w:ascii="Consolas" w:hAnsi="Consolas" w:cs="Consolas"/>
-          <w:lang w:val="en-US"/>
-        </w:rPr>
-        <w:t>] = 1</w:t>
-      </w:r>
-      <w:r>
-        <w:rPr>
-          <w:lang w:val="en-US"/>
-        </w:rPr>
-        <w:t>, then the other will be able to continuously run the critical section.</w:t>
-      </w:r>
-    </w:p>
-    <w:p>
-      <w:pPr>
-        <w:rPr>
-          <w:lang w:val="en-US"/>
-        </w:rPr>
-      </w:pPr>
-    </w:p>
-    <w:p>
-      <w:pPr>
-        <w:rPr>
-          <w:lang w:val="en-US"/>
-        </w:rPr>
-      </w:pPr>
+          <w:i/>
+          <w:lang w:val="en-US"/>
+        </w:rPr>
+        <w:t>u0cs</w:t>
+      </w:r>
+      <w:r>
+        <w:rPr>
+          <w:i/>
+          <w:lang w:val="en-US"/>
+        </w:rPr>
+        <w:t xml:space="preserve"> ).”</w:t>
+      </w:r>
+    </w:p>
+    <w:p>
+      <w:pPr>
+        <w:rPr>
+          <w:lang w:val="en-US"/>
+        </w:rPr>
+      </w:pPr>
+      <w:r>
+        <w:rPr>
+          <w:lang w:val="en-US"/>
+        </w:rPr>
+        <w:t>The conclusion of the implication stated in the formula is illustrated below:</w:t>
+      </w:r>
+    </w:p>
+    <w:p>
+      <w:pPr>
+        <w:rPr>
+          <w:lang w:val="en-US"/>
+        </w:rPr>
+      </w:pPr>
+      <w:r>
+        <w:rPr>
+          <w:rFonts w:ascii="Calibri" w:hAnsi="Calibri"/>
+          <w:noProof/>
+          <w:color w:val="000000"/>
+          <w:lang w:eastAsia="da-DK"/>
+        </w:rPr>
+        <w:drawing>
+          <wp:inline distT="0" distB="0" distL="0" distR="0">
+            <wp:extent cx="5182945" cy="1103726"/>
+            <wp:effectExtent l="0" t="0" r="0" b="1270"/>
+            <wp:docPr id="1" name="Picture 1" descr="C:\Users\Lasse\AppData\Local\Temp\msohtmlclip1\02\clip_image001.jpg"/>
+            <wp:cNvGraphicFramePr>
+              <a:graphicFrameLocks xmlns:a="http://schemas.openxmlformats.org/drawingml/2006/main" noChangeAspect="1"/>
+            </wp:cNvGraphicFramePr>
+            <a:graphic xmlns:a="http://schemas.openxmlformats.org/drawingml/2006/main">
+              <a:graphicData uri="http://schemas.openxmlformats.org/drawingml/2006/picture">
+                <pic:pic xmlns:pic="http://schemas.openxmlformats.org/drawingml/2006/picture">
+                  <pic:nvPicPr>
+                    <pic:cNvPr id="0" name="Picture 1" descr="C:\Users\Lasse\AppData\Local\Temp\msohtmlclip1\02\clip_image001.jpg"/>
+                    <pic:cNvPicPr>
+                      <a:picLocks noChangeAspect="1" noChangeArrowheads="1"/>
+                    </pic:cNvPicPr>
+                  </pic:nvPicPr>
+                  <pic:blipFill rotWithShape="1">
+                    <a:blip r:embed="rId7" cstate="print">
+                      <a:extLst>
+                        <a:ext uri="{28A0092B-C50C-407E-A947-70E740481C1C}">
+                          <a14:useLocalDpi xmlns:a14="http://schemas.microsoft.com/office/drawing/2010/main" val="0"/>
+                        </a:ext>
+                      </a:extLst>
+                    </a:blip>
+                    <a:srcRect l="5782" t="16201" r="9493" b="50895"/>
+                    <a:stretch/>
+                  </pic:blipFill>
+                  <pic:spPr bwMode="auto">
+                    <a:xfrm>
+                      <a:off x="0" y="0"/>
+                      <a:ext cx="5185311" cy="1104230"/>
+                    </a:xfrm>
+                    <a:prstGeom prst="rect">
+                      <a:avLst/>
+                    </a:prstGeom>
+                    <a:noFill/>
+                    <a:ln>
+                      <a:noFill/>
+                    </a:ln>
+                    <a:extLst>
+                      <a:ext uri="{53640926-AAD7-44D8-BBD7-CCE9431645EC}">
+                        <a14:shadowObscured xmlns:a14="http://schemas.microsoft.com/office/drawing/2010/main"/>
+                      </a:ext>
+                    </a:extLst>
+                  </pic:spPr>
+                </pic:pic>
+              </a:graphicData>
+            </a:graphic>
+          </wp:inline>
+        </w:drawing>
+      </w:r>
     </w:p>
     <w:p>
       <w:pPr>
@@ -701,8 +1419,8 @@
       </w:pPr>
     </w:p>
     <w:sectPr>
-      <w:headerReference w:type="default" r:id="rId7"/>
-      <w:footerReference w:type="default" r:id="rId8"/>
+      <w:headerReference w:type="default" r:id="rId8"/>
+      <w:footerReference w:type="default" r:id="rId9"/>
       <w:pgSz w:w="11906" w:h="16838"/>
       <w:pgMar w:top="1701" w:right="1134" w:bottom="1701" w:left="1134" w:header="708" w:footer="708" w:gutter="0"/>
       <w:cols w:space="708"/>
@@ -822,7 +1540,7 @@
         <w:noProof/>
         <w:lang w:val="en-US"/>
       </w:rPr>
-      <w:t>1</w:t>
+      <w:t>2</w:t>
     </w:r>
     <w:r>
       <w:rPr>
@@ -866,7 +1584,7 @@
         <w:noProof/>
         <w:lang w:val="en-US"/>
       </w:rPr>
-      <w:t>1</w:t>
+      <w:t>2</w:t>
     </w:r>
     <w:r>
       <w:rPr>
@@ -923,11 +1641,21 @@
     </w:r>
     <w:r>
       <w:tab/>
-      <w:t>Assigment 1</w:t>
+    </w:r>
+    <w:proofErr w:type="spellStart"/>
+    <w:r>
+      <w:t>Assigment</w:t>
+    </w:r>
+    <w:proofErr w:type="spellEnd"/>
+    <w:r>
+      <w:t xml:space="preserve"> 1</w:t>
     </w:r>
     <w:r>
       <w:tab/>
-      <w:t>08-04-2014</w:t>
+      <w:t>10</w:t>
+    </w:r>
+    <w:r>
+      <w:t>-04-2014</w:t>
     </w:r>
   </w:p>
 </w:hdr>
@@ -936,6 +1664,119 @@
 <file path=word/numbering.xml><?xml version="1.0" encoding="utf-8"?>
 <w:numbering xmlns:wpc="http://schemas.microsoft.com/office/word/2010/wordprocessingCanvas" xmlns:mc="http://schemas.openxmlformats.org/markup-compatibility/2006" xmlns:o="urn:schemas-microsoft-com:office:office" xmlns:r="http://schemas.openxmlformats.org/officeDocument/2006/relationships" xmlns:m="http://schemas.openxmlformats.org/officeDocument/2006/math" xmlns:v="urn:schemas-microsoft-com:vml" xmlns:wp14="http://schemas.microsoft.com/office/word/2010/wordprocessingDrawing" xmlns:wp="http://schemas.openxmlformats.org/drawingml/2006/wordprocessingDrawing" xmlns:w10="urn:schemas-microsoft-com:office:word" xmlns:w="http://schemas.openxmlformats.org/wordprocessingml/2006/main" xmlns:w14="http://schemas.microsoft.com/office/word/2010/wordml" xmlns:w15="http://schemas.microsoft.com/office/word/2012/wordml" xmlns:wpg="http://schemas.microsoft.com/office/word/2010/wordprocessingGroup" xmlns:wpi="http://schemas.microsoft.com/office/word/2010/wordprocessingInk" xmlns:wne="http://schemas.microsoft.com/office/word/2006/wordml" xmlns:wps="http://schemas.microsoft.com/office/word/2010/wordprocessingShape" mc:Ignorable="w14 w15 wp14">
   <w:abstractNum w:abstractNumId="0">
+    <w:nsid w:val="30100C08"/>
+    <w:multiLevelType w:val="hybridMultilevel"/>
+    <w:tmpl w:val="87C4E544"/>
+    <w:lvl w:ilvl="0" w:tplc="04060001">
+      <w:start w:val="1"/>
+      <w:numFmt w:val="bullet"/>
+      <w:lvlText w:val=""/>
+      <w:lvlJc w:val="left"/>
+      <w:pPr>
+        <w:ind w:left="720" w:hanging="360"/>
+      </w:pPr>
+      <w:rPr>
+        <w:rFonts w:ascii="Symbol" w:hAnsi="Symbol" w:hint="default"/>
+      </w:rPr>
+    </w:lvl>
+    <w:lvl w:ilvl="1" w:tplc="04060003" w:tentative="1">
+      <w:start w:val="1"/>
+      <w:numFmt w:val="bullet"/>
+      <w:lvlText w:val="o"/>
+      <w:lvlJc w:val="left"/>
+      <w:pPr>
+        <w:ind w:left="1440" w:hanging="360"/>
+      </w:pPr>
+      <w:rPr>
+        <w:rFonts w:ascii="Courier New" w:hAnsi="Courier New" w:cs="Courier New" w:hint="default"/>
+      </w:rPr>
+    </w:lvl>
+    <w:lvl w:ilvl="2" w:tplc="04060005" w:tentative="1">
+      <w:start w:val="1"/>
+      <w:numFmt w:val="bullet"/>
+      <w:lvlText w:val=""/>
+      <w:lvlJc w:val="left"/>
+      <w:pPr>
+        <w:ind w:left="2160" w:hanging="360"/>
+      </w:pPr>
+      <w:rPr>
+        <w:rFonts w:ascii="Wingdings" w:hAnsi="Wingdings" w:hint="default"/>
+      </w:rPr>
+    </w:lvl>
+    <w:lvl w:ilvl="3" w:tplc="04060001" w:tentative="1">
+      <w:start w:val="1"/>
+      <w:numFmt w:val="bullet"/>
+      <w:lvlText w:val=""/>
+      <w:lvlJc w:val="left"/>
+      <w:pPr>
+        <w:ind w:left="2880" w:hanging="360"/>
+      </w:pPr>
+      <w:rPr>
+        <w:rFonts w:ascii="Symbol" w:hAnsi="Symbol" w:hint="default"/>
+      </w:rPr>
+    </w:lvl>
+    <w:lvl w:ilvl="4" w:tplc="04060003" w:tentative="1">
+      <w:start w:val="1"/>
+      <w:numFmt w:val="bullet"/>
+      <w:lvlText w:val="o"/>
+      <w:lvlJc w:val="left"/>
+      <w:pPr>
+        <w:ind w:left="3600" w:hanging="360"/>
+      </w:pPr>
+      <w:rPr>
+        <w:rFonts w:ascii="Courier New" w:hAnsi="Courier New" w:cs="Courier New" w:hint="default"/>
+      </w:rPr>
+    </w:lvl>
+    <w:lvl w:ilvl="5" w:tplc="04060005" w:tentative="1">
+      <w:start w:val="1"/>
+      <w:numFmt w:val="bullet"/>
+      <w:lvlText w:val=""/>
+      <w:lvlJc w:val="left"/>
+      <w:pPr>
+        <w:ind w:left="4320" w:hanging="360"/>
+      </w:pPr>
+      <w:rPr>
+        <w:rFonts w:ascii="Wingdings" w:hAnsi="Wingdings" w:hint="default"/>
+      </w:rPr>
+    </w:lvl>
+    <w:lvl w:ilvl="6" w:tplc="04060001" w:tentative="1">
+      <w:start w:val="1"/>
+      <w:numFmt w:val="bullet"/>
+      <w:lvlText w:val=""/>
+      <w:lvlJc w:val="left"/>
+      <w:pPr>
+        <w:ind w:left="5040" w:hanging="360"/>
+      </w:pPr>
+      <w:rPr>
+        <w:rFonts w:ascii="Symbol" w:hAnsi="Symbol" w:hint="default"/>
+      </w:rPr>
+    </w:lvl>
+    <w:lvl w:ilvl="7" w:tplc="04060003" w:tentative="1">
+      <w:start w:val="1"/>
+      <w:numFmt w:val="bullet"/>
+      <w:lvlText w:val="o"/>
+      <w:lvlJc w:val="left"/>
+      <w:pPr>
+        <w:ind w:left="5760" w:hanging="360"/>
+      </w:pPr>
+      <w:rPr>
+        <w:rFonts w:ascii="Courier New" w:hAnsi="Courier New" w:cs="Courier New" w:hint="default"/>
+      </w:rPr>
+    </w:lvl>
+    <w:lvl w:ilvl="8" w:tplc="04060005" w:tentative="1">
+      <w:start w:val="1"/>
+      <w:numFmt w:val="bullet"/>
+      <w:lvlText w:val=""/>
+      <w:lvlJc w:val="left"/>
+      <w:pPr>
+        <w:ind w:left="6480" w:hanging="360"/>
+      </w:pPr>
+      <w:rPr>
+        <w:rFonts w:ascii="Wingdings" w:hAnsi="Wingdings" w:hint="default"/>
+      </w:rPr>
+    </w:lvl>
+  </w:abstractNum>
+  <w:abstractNum w:abstractNumId="1">
     <w:nsid w:val="41883C77"/>
     <w:multiLevelType w:val="hybridMultilevel"/>
     <w:tmpl w:val="A6660D58"/>
@@ -1048,7 +1889,7 @@
       </w:rPr>
     </w:lvl>
   </w:abstractNum>
-  <w:abstractNum w:abstractNumId="1">
+  <w:abstractNum w:abstractNumId="2">
     <w:nsid w:val="6FBA7E80"/>
     <w:multiLevelType w:val="hybridMultilevel"/>
     <w:tmpl w:val="9F8401E0"/>
@@ -1162,9 +2003,12 @@
     </w:lvl>
   </w:abstractNum>
   <w:num w:numId="1">
+    <w:abstractNumId w:val="2"/>
+  </w:num>
+  <w:num w:numId="2">
     <w:abstractNumId w:val="1"/>
   </w:num>
-  <w:num w:numId="2">
+  <w:num w:numId="3">
     <w:abstractNumId w:val="0"/>
   </w:num>
 </w:numbering>
@@ -1749,6 +2593,47 @@
       <w:contextualSpacing/>
     </w:pPr>
   </w:style>
+  <w:style w:type="paragraph" w:customStyle="1" w:styleId="Code">
+    <w:name w:val="Code"/>
+    <w:basedOn w:val="NoSpacing"/>
+    <w:link w:val="CodeChar"/>
+    <w:qFormat/>
+    <w:rsid w:val="00837A55"/>
+    <w:pPr>
+      <w:framePr w:wrap="around" w:vAnchor="text" w:hAnchor="text" w:xAlign="center" w:y="1"/>
+      <w:pBdr>
+        <w:top w:val="single" w:sz="4" w:space="1" w:color="auto" w:shadow="1"/>
+        <w:left w:val="single" w:sz="4" w:space="4" w:color="auto" w:shadow="1"/>
+        <w:bottom w:val="single" w:sz="4" w:space="1" w:color="auto" w:shadow="1"/>
+        <w:right w:val="single" w:sz="4" w:space="4" w:color="auto" w:shadow="1"/>
+      </w:pBdr>
+      <w:shd w:val="clear" w:color="auto" w:fill="F2F2F2" w:themeFill="background1" w:themeFillShade="F2"/>
+    </w:pPr>
+    <w:rPr>
+      <w:rFonts w:ascii="Consolas" w:hAnsi="Consolas" w:cs="Consolas"/>
+      <w:lang w:val="en-US"/>
+    </w:rPr>
+  </w:style>
+  <w:style w:type="character" w:customStyle="1" w:styleId="CodeChar">
+    <w:name w:val="Code Char"/>
+    <w:basedOn w:val="DefaultParagraphFont"/>
+    <w:link w:val="Code"/>
+    <w:rsid w:val="00837A55"/>
+    <w:rPr>
+      <w:rFonts w:ascii="Consolas" w:hAnsi="Consolas" w:cs="Consolas"/>
+      <w:shd w:val="clear" w:color="auto" w:fill="F2F2F2" w:themeFill="background1" w:themeFillShade="F2"/>
+      <w:lang w:val="en-US"/>
+    </w:rPr>
+  </w:style>
+  <w:style w:type="paragraph" w:styleId="NoSpacing">
+    <w:name w:val="No Spacing"/>
+    <w:uiPriority w:val="1"/>
+    <w:qFormat/>
+    <w:rsid w:val="00837A55"/>
+    <w:pPr>
+      <w:spacing w:after="0" w:line="240" w:lineRule="auto"/>
+    </w:pPr>
+  </w:style>
 </w:styles>
 </file>
 

</xml_diff>